<commit_message>
Removed email feature. Added refund feature. Working v5.0
</commit_message>
<xml_diff>
--- a/Hardware Development Logs.docx
+++ b/Hardware Development Logs.docx
@@ -1451,6 +1451,48 @@
           <w:rFonts w:ascii="Candara" w:hAnsi="Candara"/>
         </w:rPr>
         <w:t xml:space="preserve"> Done with implementing rolling of text on the LCD. Now completely done with both the boards. Only testing left.</w:t>
+      </w:r>
+    </w:p>
+    <w:p>
+      <w:pPr>
+        <w:numPr>
+          <w:ilvl w:val="0"/>
+          <w:numId w:val="1"/>
+        </w:numPr>
+        <w:ind w:hanging="359"/>
+        <w:contextualSpacing/>
+        <w:rPr>
+          <w:rFonts w:ascii="Candara" w:hAnsi="Candara"/>
+          <w:b/>
+        </w:rPr>
+      </w:pPr>
+      <w:r>
+        <w:rPr>
+          <w:rFonts w:ascii="Candara" w:hAnsi="Candara"/>
+          <w:b/>
+        </w:rPr>
+        <w:t>2</w:t>
+      </w:r>
+      <w:r>
+        <w:rPr>
+          <w:rFonts w:ascii="Candara" w:hAnsi="Candara"/>
+          <w:b/>
+          <w:vertAlign w:val="superscript"/>
+        </w:rPr>
+        <w:t>nd</w:t>
+      </w:r>
+      <w:r>
+        <w:rPr>
+          <w:rFonts w:ascii="Candara" w:hAnsi="Candara"/>
+          <w:b/>
+        </w:rPr>
+        <w:t xml:space="preserve"> December –</w:t>
+      </w:r>
+      <w:r>
+        <w:rPr>
+          <w:rFonts w:ascii="Candara" w:hAnsi="Candara"/>
+        </w:rPr>
+        <w:t xml:space="preserve"> Made a few changes to the cash register. Removed the email feature and replaced it with the refund feature.</w:t>
       </w:r>
       <w:bookmarkStart w:id="0" w:name="_GoBack"/>
       <w:bookmarkEnd w:id="0"/>

</xml_diff>

<commit_message>
Fixed bug that sent wrong sound output to speaker due to bad serial index. Working v6.0
</commit_message>
<xml_diff>
--- a/Hardware Development Logs.docx
+++ b/Hardware Development Logs.docx
@@ -1493,6 +1493,54 @@
           <w:rFonts w:ascii="Candara" w:hAnsi="Candara"/>
         </w:rPr>
         <w:t xml:space="preserve"> Made a few changes to the cash register. Removed the email feature and replaced it with the refund feature.</w:t>
+      </w:r>
+    </w:p>
+    <w:p>
+      <w:pPr>
+        <w:numPr>
+          <w:ilvl w:val="0"/>
+          <w:numId w:val="1"/>
+        </w:numPr>
+        <w:ind w:hanging="359"/>
+        <w:contextualSpacing/>
+        <w:rPr>
+          <w:rFonts w:ascii="Candara" w:hAnsi="Candara"/>
+          <w:b/>
+        </w:rPr>
+      </w:pPr>
+      <w:r>
+        <w:rPr>
+          <w:rFonts w:ascii="Candara" w:hAnsi="Candara"/>
+          <w:b/>
+        </w:rPr>
+        <w:t>4</w:t>
+      </w:r>
+      <w:r>
+        <w:rPr>
+          <w:rFonts w:ascii="Candara" w:hAnsi="Candara"/>
+          <w:b/>
+          <w:vertAlign w:val="superscript"/>
+        </w:rPr>
+        <w:t>th</w:t>
+      </w:r>
+      <w:r>
+        <w:rPr>
+          <w:rFonts w:ascii="Candara" w:hAnsi="Candara"/>
+          <w:b/>
+        </w:rPr>
+        <w:t xml:space="preserve"> December –</w:t>
+      </w:r>
+      <w:r>
+        <w:rPr>
+          <w:rFonts w:ascii="Candara" w:hAnsi="Candara"/>
+        </w:rPr>
+        <w:t xml:space="preserve"> Corrected a few minor bugs that caused improper price output through speaker while saying the total price.</w:t>
+      </w:r>
+      <w:r>
+        <w:rPr>
+          <w:rFonts w:ascii="Candara" w:hAnsi="Candara"/>
+        </w:rPr>
+        <w:t xml:space="preserve"> Also corrected a bug which corrupted the place values after performing a refund operation.</w:t>
       </w:r>
       <w:bookmarkStart w:id="0" w:name="_GoBack"/>
       <w:bookmarkEnd w:id="0"/>

</xml_diff>